<commit_message>
Generate probabilities of each word in a class completed. Need to test.
</commit_message>
<xml_diff>
--- a/NBClassifier_Report.docx
+++ b/NBClassifier_Report.docx
@@ -102,19 +102,7 @@
         <w:ind w:left="720"/>
       </w:pPr>
       <w:r>
-        <w:t>The use of iris data set for the prediction of species is a classic example for classification problem. This classification problem needs to be solved by the Linear Regression</w:t>
-      </w:r>
-      <w:r>
-        <w:t xml:space="preserve"> which is a supervised learning problem</w:t>
-      </w:r>
-      <w:r>
-        <w:t xml:space="preserve">. A linear regression algorithm needs to be developed that </w:t>
-      </w:r>
-      <w:r>
-        <w:t>can predict</w:t>
-      </w:r>
-      <w:r>
-        <w:t xml:space="preserve"> the species of input provided to the algorithm with almost certainty (close to 100% accuracy).</w:t>
+        <w:t>The</w:t>
       </w:r>
     </w:p>
     <w:p>
@@ -379,25 +367,7 @@
           <w:bCs/>
           <w:u w:val="single"/>
         </w:rPr>
-        <w:t xml:space="preserve"> </w:t>
-      </w:r>
-      <w:proofErr w:type="gramStart"/>
-      <w:r>
-        <w:rPr>
-          <w:b/>
-          <w:bCs/>
-          <w:u w:val="single"/>
-        </w:rPr>
-        <w:t>pandas.info(</w:t>
-      </w:r>
-      <w:proofErr w:type="gramEnd"/>
-      <w:r>
-        <w:rPr>
-          <w:b/>
-          <w:bCs/>
-          <w:u w:val="single"/>
-        </w:rPr>
-        <w:t>)</w:t>
+        <w:t xml:space="preserve"> pandas.info()</w:t>
       </w:r>
     </w:p>
     <w:tbl>
@@ -884,7 +854,6 @@
           <w:bCs/>
           <w:u w:val="single"/>
         </w:rPr>
-        <w:lastRenderedPageBreak/>
         <w:t>Data Desc</w:t>
       </w:r>
       <w:r>
@@ -893,25 +862,7 @@
           <w:bCs/>
           <w:u w:val="single"/>
         </w:rPr>
-        <w:t xml:space="preserve">ription (Received from method </w:t>
-      </w:r>
-      <w:proofErr w:type="gramStart"/>
-      <w:r>
-        <w:rPr>
-          <w:b/>
-          <w:bCs/>
-          <w:u w:val="single"/>
-        </w:rPr>
-        <w:t>pandas.describe</w:t>
-      </w:r>
-      <w:proofErr w:type="gramEnd"/>
-      <w:r>
-        <w:rPr>
-          <w:b/>
-          <w:bCs/>
-          <w:u w:val="single"/>
-        </w:rPr>
-        <w:t>())</w:t>
+        <w:t>ription (Received from method pandas.describe())</w:t>
       </w:r>
     </w:p>
     <w:tbl>
@@ -1035,6 +986,7 @@
           </w:tcPr>
           <w:p>
             <w:r>
+              <w:lastRenderedPageBreak/>
               <w:t>mean</w:t>
             </w:r>
           </w:p>
@@ -1504,46 +1456,46 @@
         <w:pStyle w:val="Heading1"/>
       </w:pPr>
       <w:r>
+        <w:t>Strategy</w:t>
+      </w:r>
+    </w:p>
+    <w:p>
+      <w:pPr>
+        <w:ind w:left="720"/>
+      </w:pPr>
+      <w:r>
+        <w:t xml:space="preserve">The strategy for implementing a solution is to use k-folds cross validation to create k number of bins in the data and then train and test data on each of these bins which will give </w:t>
+      </w:r>
+      <w:r>
+        <w:rPr>
+          <w:b/>
+          <w:bCs/>
+        </w:rPr>
+        <w:t>Beta</w:t>
+      </w:r>
+      <w:r>
+        <w:t xml:space="preserve"> for each the bins. To reduce the overfitting, we will find the</w:t>
+      </w:r>
+      <w:r>
+        <w:t xml:space="preserve"> mean of each Beta value generates for each feature as </w:t>
+      </w:r>
+      <w:r>
+        <w:rPr>
+          <w:b/>
+          <w:bCs/>
+        </w:rPr>
+        <w:t>Beta Mean</w:t>
+      </w:r>
+      <w:r>
+        <w:t xml:space="preserve">. </w:t>
+      </w:r>
+    </w:p>
+    <w:p>
+      <w:pPr>
+        <w:pStyle w:val="Heading2"/>
+      </w:pPr>
+      <w:r>
         <w:lastRenderedPageBreak/>
-        <w:t>Strategy</w:t>
-      </w:r>
-    </w:p>
-    <w:p>
-      <w:pPr>
-        <w:ind w:left="720"/>
-      </w:pPr>
-      <w:r>
-        <w:t xml:space="preserve">The strategy for implementing a solution is to use k-folds cross validation to create k number of bins in the data and then train and test data on each of these bins which will give </w:t>
-      </w:r>
-      <w:r>
-        <w:rPr>
-          <w:b/>
-          <w:bCs/>
-        </w:rPr>
-        <w:t>Beta</w:t>
-      </w:r>
-      <w:r>
-        <w:t xml:space="preserve"> for each the bins. To reduce the overfitting, we will find the</w:t>
-      </w:r>
-      <w:r>
-        <w:t xml:space="preserve"> mean of each Beta value generates for each feature as </w:t>
-      </w:r>
-      <w:r>
-        <w:rPr>
-          <w:b/>
-          <w:bCs/>
-        </w:rPr>
-        <w:t>Beta Mean</w:t>
-      </w:r>
-      <w:r>
-        <w:t xml:space="preserve">. </w:t>
-      </w:r>
-    </w:p>
-    <w:p>
-      <w:pPr>
-        <w:pStyle w:val="Heading2"/>
-      </w:pPr>
-      <w:r>
         <w:t>Method</w:t>
       </w:r>
       <w:r>
@@ -1917,23 +1869,7 @@
           <w:b/>
           <w:bCs/>
         </w:rPr>
-        <w:t>normalize_</w:t>
-      </w:r>
-      <w:proofErr w:type="gramStart"/>
-      <w:r>
-        <w:rPr>
-          <w:b/>
-          <w:bCs/>
-        </w:rPr>
-        <w:t>data(</w:t>
-      </w:r>
-      <w:proofErr w:type="gramEnd"/>
-      <w:r>
-        <w:rPr>
-          <w:b/>
-          <w:bCs/>
-        </w:rPr>
-        <w:t>)</w:t>
+        <w:t>normalize_data()</w:t>
       </w:r>
       <w:r>
         <w:t>.</w:t>
@@ -2039,23 +1975,7 @@
           <w:b/>
           <w:bCs/>
         </w:rPr>
-        <w:t>describe_</w:t>
-      </w:r>
-      <w:proofErr w:type="gramStart"/>
-      <w:r>
-        <w:rPr>
-          <w:b/>
-          <w:bCs/>
-        </w:rPr>
-        <w:t>data(</w:t>
-      </w:r>
-      <w:proofErr w:type="gramEnd"/>
-      <w:r>
-        <w:rPr>
-          <w:b/>
-          <w:bCs/>
-        </w:rPr>
-        <w:t>)</w:t>
+        <w:t>describe_data()</w:t>
       </w:r>
       <w:r>
         <w:t xml:space="preserve"> for the user which is basic information about the iris data set.</w:t>
@@ -2070,7 +1990,6 @@
         </w:numPr>
       </w:pPr>
       <w:r>
-        <w:lastRenderedPageBreak/>
         <w:t xml:space="preserve">Then we try to visually understand the data by calling the function </w:t>
       </w:r>
       <w:r>
@@ -2078,23 +1997,7 @@
           <w:b/>
           <w:bCs/>
         </w:rPr>
-        <w:t>visualize_</w:t>
-      </w:r>
-      <w:proofErr w:type="gramStart"/>
-      <w:r>
-        <w:rPr>
-          <w:b/>
-          <w:bCs/>
-        </w:rPr>
-        <w:t>data(</w:t>
-      </w:r>
-      <w:proofErr w:type="gramEnd"/>
-      <w:r>
-        <w:rPr>
-          <w:b/>
-          <w:bCs/>
-        </w:rPr>
-        <w:t>)</w:t>
+        <w:t>visualize_data()</w:t>
       </w:r>
     </w:p>
     <w:p>
@@ -2113,23 +2016,7 @@
           <w:b/>
           <w:bCs/>
         </w:rPr>
-        <w:t>cross_</w:t>
-      </w:r>
-      <w:proofErr w:type="gramStart"/>
-      <w:r>
-        <w:rPr>
-          <w:b/>
-          <w:bCs/>
-        </w:rPr>
-        <w:t>validation(</w:t>
-      </w:r>
-      <w:proofErr w:type="gramEnd"/>
-      <w:r>
-        <w:rPr>
-          <w:b/>
-          <w:bCs/>
-        </w:rPr>
-        <w:t>)</w:t>
+        <w:t>cross_validation()</w:t>
       </w:r>
       <w:r>
         <w:t>) is called. This function splits the data into the 3 categories available in the data, then initializes the bins required.</w:t>
@@ -2156,6 +2043,7 @@
         </w:numPr>
       </w:pPr>
       <w:r>
+        <w:lastRenderedPageBreak/>
         <w:t xml:space="preserve">Once all the data has been initialized in bins, we take each bin and run the </w:t>
       </w:r>
       <w:r>
@@ -2229,15 +2117,7 @@
         </w:numPr>
       </w:pPr>
       <w:r>
-        <w:t xml:space="preserve">After receiving the mean Beta </w:t>
-      </w:r>
-      <w:proofErr w:type="gramStart"/>
-      <w:r>
-        <w:t>values</w:t>
-      </w:r>
-      <w:proofErr w:type="gramEnd"/>
-      <w:r>
-        <w:t xml:space="preserve"> we check the accuracy against the full dataset, which comes to </w:t>
+        <w:t xml:space="preserve">After receiving the mean Beta values we check the accuracy against the full dataset, which comes to </w:t>
       </w:r>
       <w:r>
         <w:t>be 98</w:t>
@@ -2325,15 +2205,15 @@
     <w:p/>
     <w:p>
       <w:r>
+        <w:t>Train Test Split = 30% or 0.3 and bins = 5, we get</w:t>
+      </w:r>
+    </w:p>
+    <w:p>
+      <w:r>
+        <w:rPr>
+          <w:noProof/>
+        </w:rPr>
         <w:lastRenderedPageBreak/>
-        <w:t>Train Test Split = 30% or 0.3 and bins = 5, we get</w:t>
-      </w:r>
-    </w:p>
-    <w:p>
-      <w:r>
-        <w:rPr>
-          <w:noProof/>
-        </w:rPr>
         <w:drawing>
           <wp:inline distT="0" distB="0" distL="0" distR="0" wp14:anchorId="34A9F6B7" wp14:editId="472AC90E">
             <wp:extent cx="5731510" cy="2961640"/>

</xml_diff>